<commit_message>
aggiornamento gantt guida e diario
</commit_message>
<xml_diff>
--- a/Documenti/PasswordSecurityChecker_Guida.docx
+++ b/Documenti/PasswordSecurityChecker_Guida.docx
@@ -10,16 +10,16 @@
         <mc:AlternateContent>
           <mc:Choice Requires="wps">
             <w:drawing>
-              <wp:anchor distT="45720" distB="45720" distL="114300" distR="114300" simplePos="0" relativeHeight="251660288" behindDoc="0" locked="0" layoutInCell="1" allowOverlap="1" wp14:anchorId="717BE846" wp14:editId="63E69DF5">
+              <wp:anchor distT="45720" distB="45720" distL="114300" distR="114300" simplePos="0" relativeHeight="251660288" behindDoc="0" locked="0" layoutInCell="1" allowOverlap="1" wp14:anchorId="717BE846" wp14:editId="2564CB06">
                 <wp:simplePos x="0" y="0"/>
-                <wp:positionH relativeFrom="column">
-                  <wp:posOffset>3416935</wp:posOffset>
+                <wp:positionH relativeFrom="margin">
+                  <wp:posOffset>3615055</wp:posOffset>
                 </wp:positionH>
                 <wp:positionV relativeFrom="paragraph">
                   <wp:posOffset>8682990</wp:posOffset>
                 </wp:positionV>
                 <wp:extent cx="2360930" cy="1404620"/>
-                <wp:effectExtent l="0" t="0" r="9525" b="0"/>
+                <wp:effectExtent l="0" t="0" r="0" b="0"/>
                 <wp:wrapSquare wrapText="bothSides"/>
                 <wp:docPr id="217" name="Casella di testo 2"/>
                 <wp:cNvGraphicFramePr>
@@ -39,9 +39,7 @@
                         <a:prstGeom prst="rect">
                           <a:avLst/>
                         </a:prstGeom>
-                        <a:solidFill>
-                          <a:srgbClr val="FFFFFF"/>
-                        </a:solidFill>
+                        <a:noFill/>
                         <a:ln w="9525">
                           <a:noFill/>
                           <a:miter lim="800000"/>
@@ -55,11 +53,16 @@
                             <w:r>
                               <w:t xml:space="preserve">Frontespizio creato con </w:t>
                             </w:r>
-                            <w:proofErr w:type="spellStart"/>
-                            <w:r>
-                              <w:t>TemplateLab</w:t>
-                            </w:r>
-                            <w:proofErr w:type="spellEnd"/>
+                            <w:hyperlink r:id="rId6" w:history="1">
+                              <w:proofErr w:type="spellStart"/>
+                              <w:r>
+                                <w:rPr>
+                                  <w:rStyle w:val="Collegamentoipertestuale"/>
+                                </w:rPr>
+                                <w:t>TemplateLab</w:t>
+                              </w:r>
+                              <w:proofErr w:type="spellEnd"/>
+                            </w:hyperlink>
                           </w:p>
                         </w:txbxContent>
                       </wps:txbx>
@@ -84,22 +87,27 @@
                 <v:stroke joinstyle="miter"/>
                 <v:path gradientshapeok="t" o:connecttype="rect"/>
               </v:shapetype>
-              <v:shape id="Casella di testo 2" o:spid="_x0000_s1026" type="#_x0000_t202" style="position:absolute;margin-left:269.05pt;margin-top:683.7pt;width:185.9pt;height:110.6pt;z-index:251660288;visibility:visible;mso-wrap-style:square;mso-width-percent:400;mso-height-percent:200;mso-wrap-distance-left:9pt;mso-wrap-distance-top:3.6pt;mso-wrap-distance-right:9pt;mso-wrap-distance-bottom:3.6pt;mso-position-horizontal:absolute;mso-position-horizontal-relative:text;mso-position-vertical:absolute;mso-position-vertical-relative:text;mso-width-percent:400;mso-height-percent:200;mso-width-relative:margin;mso-height-relative:margin;v-text-anchor:top" o:gfxdata="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" stroked="f">
+              <v:shape id="Casella di testo 2" o:spid="_x0000_s1026" type="#_x0000_t202" style="position:absolute;margin-left:284.65pt;margin-top:683.7pt;width:185.9pt;height:110.6pt;z-index:251660288;visibility:visible;mso-wrap-style:square;mso-width-percent:400;mso-height-percent:200;mso-wrap-distance-left:9pt;mso-wrap-distance-top:3.6pt;mso-wrap-distance-right:9pt;mso-wrap-distance-bottom:3.6pt;mso-position-horizontal:absolute;mso-position-horizontal-relative:margin;mso-position-vertical:absolute;mso-position-vertical-relative:text;mso-width-percent:400;mso-height-percent:200;mso-width-relative:margin;mso-height-relative:margin;v-text-anchor:top" o:gfxdata="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" filled="f" stroked="f">
                 <v:textbox style="mso-fit-shape-to-text:t">
                   <w:txbxContent>
                     <w:p>
                       <w:r>
                         <w:t xml:space="preserve">Frontespizio creato con </w:t>
                       </w:r>
-                      <w:proofErr w:type="spellStart"/>
-                      <w:r>
-                        <w:t>TemplateLab</w:t>
-                      </w:r>
-                      <w:proofErr w:type="spellEnd"/>
+                      <w:hyperlink r:id="rId7" w:history="1">
+                        <w:proofErr w:type="spellStart"/>
+                        <w:r>
+                          <w:rPr>
+                            <w:rStyle w:val="Collegamentoipertestuale"/>
+                          </w:rPr>
+                          <w:t>TemplateLab</w:t>
+                        </w:r>
+                        <w:proofErr w:type="spellEnd"/>
+                      </w:hyperlink>
                     </w:p>
                   </w:txbxContent>
                 </v:textbox>
-                <w10:wrap type="square"/>
+                <w10:wrap type="square" anchorx="margin"/>
               </v:shape>
             </w:pict>
           </mc:Fallback>
@@ -183,18 +191,7 @@
                                 <w:sz w:val="44"/>
                                 <w:szCs w:val="108"/>
                               </w:rPr>
-                              <w:t>all</w:t>
-                            </w:r>
-                            <w:bookmarkStart w:id="0" w:name="_GoBack"/>
-                            <w:bookmarkEnd w:id="0"/>
-                            <w:r>
-                              <w:rPr>
-                                <w:rFonts w:ascii="Arial" w:hAnsi="Arial" w:cs="Arial"/>
-                                <w:color w:val="9E0B0F"/>
-                                <w:sz w:val="44"/>
-                                <w:szCs w:val="108"/>
-                              </w:rPr>
-                              <w:t>’utilizzo</w:t>
+                              <w:t>all’utilizzo</w:t>
                             </w:r>
                           </w:p>
                         </w:txbxContent>
@@ -251,18 +248,7 @@
                           <w:sz w:val="44"/>
                           <w:szCs w:val="108"/>
                         </w:rPr>
-                        <w:t>all</w:t>
-                      </w:r>
-                      <w:bookmarkStart w:id="1" w:name="_GoBack"/>
-                      <w:bookmarkEnd w:id="1"/>
-                      <w:r>
-                        <w:rPr>
-                          <w:rFonts w:ascii="Arial" w:hAnsi="Arial" w:cs="Arial"/>
-                          <w:color w:val="9E0B0F"/>
-                          <w:sz w:val="44"/>
-                          <w:szCs w:val="108"/>
-                        </w:rPr>
-                        <w:t>’utilizzo</w:t>
+                        <w:t>all’utilizzo</w:t>
                       </w:r>
                     </w:p>
                   </w:txbxContent>
@@ -499,7 +485,7 @@
                     </pic:cNvPicPr>
                   </pic:nvPicPr>
                   <pic:blipFill>
-                    <a:blip r:embed="rId6" cstate="print">
+                    <a:blip r:embed="rId8" cstate="print">
                       <a:extLst>
                         <a:ext uri="{28A0092B-C50C-407E-A947-70E740481C1C}">
                           <a14:useLocalDpi xmlns:a14="http://schemas.microsoft.com/office/drawing/2010/main" val="0"/>
@@ -563,7 +549,7 @@
                     </pic:cNvPicPr>
                   </pic:nvPicPr>
                   <pic:blipFill>
-                    <a:blip r:embed="rId7" cstate="print">
+                    <a:blip r:embed="rId9" cstate="print">
                       <a:extLst>
                         <a:ext uri="{28A0092B-C50C-407E-A947-70E740481C1C}">
                           <a14:useLocalDpi xmlns:a14="http://schemas.microsoft.com/office/drawing/2010/main" val="0"/>
@@ -599,10 +585,62 @@
       </w:r>
     </w:p>
     <w:p/>
-    <w:p/>
+    <w:sdt>
+      <w:sdtPr>
+        <w:rPr>
+          <w:lang w:val="it-IT"/>
+        </w:rPr>
+        <w:id w:val="-485175667"/>
+        <w:docPartObj>
+          <w:docPartGallery w:val="Table of Contents"/>
+          <w:docPartUnique/>
+        </w:docPartObj>
+      </w:sdtPr>
+      <w:sdtEndPr>
+        <w:rPr>
+          <w:rFonts w:asciiTheme="minorHAnsi" w:eastAsiaTheme="minorHAnsi" w:hAnsiTheme="minorHAnsi" w:cstheme="minorBidi"/>
+          <w:b/>
+          <w:bCs/>
+          <w:color w:val="auto"/>
+          <w:sz w:val="22"/>
+          <w:szCs w:val="22"/>
+          <w:lang w:eastAsia="en-US"/>
+        </w:rPr>
+      </w:sdtEndPr>
+      <w:sdtContent>
+        <w:p>
+          <w:pPr>
+            <w:pStyle w:val="Titolosommario"/>
+          </w:pPr>
+          <w:r>
+            <w:rPr>
+              <w:lang w:val="it-IT"/>
+            </w:rPr>
+            <w:t>Sommario</w:t>
+          </w:r>
+        </w:p>
+        <w:p>
+          <w:fldSimple w:instr=" TOC \o &quot;1-3&quot; \h \z \u ">
+            <w:r>
+              <w:rPr>
+                <w:b/>
+                <w:bCs/>
+                <w:noProof/>
+                <w:lang w:val="it-IT"/>
+              </w:rPr>
+              <w:t>Nessuna voce di sommario trovata.</w:t>
+            </w:r>
+          </w:fldSimple>
+        </w:p>
+      </w:sdtContent>
+    </w:sdt>
+    <w:p>
+      <w:bookmarkStart w:id="0" w:name="_GoBack"/>
+      <w:bookmarkEnd w:id="0"/>
+    </w:p>
     <w:sectPr>
-      <w:headerReference w:type="default" r:id="rId8"/>
-      <w:footerReference w:type="default" r:id="rId9"/>
+      <w:headerReference w:type="default" r:id="rId10"/>
+      <w:footerReference w:type="default" r:id="rId11"/>
       <w:pgSz w:w="11906" w:h="16838"/>
       <w:pgMar w:top="1417" w:right="1134" w:bottom="1134" w:left="1134" w:header="708" w:footer="708" w:gutter="0"/>
       <w:cols w:space="708"/>
@@ -1226,6 +1264,27 @@
     <w:name w:val="Normal"/>
     <w:qFormat/>
   </w:style>
+  <w:style w:type="paragraph" w:styleId="Titolo1">
+    <w:name w:val="heading 1"/>
+    <w:basedOn w:val="Normale"/>
+    <w:next w:val="Normale"/>
+    <w:link w:val="Titolo1Carattere"/>
+    <w:uiPriority w:val="9"/>
+    <w:qFormat/>
+    <w:rsid w:val="006A791C"/>
+    <w:pPr>
+      <w:keepNext/>
+      <w:keepLines/>
+      <w:spacing w:before="240" w:after="0"/>
+      <w:outlineLvl w:val="0"/>
+    </w:pPr>
+    <w:rPr>
+      <w:rFonts w:asciiTheme="majorHAnsi" w:eastAsiaTheme="majorEastAsia" w:hAnsiTheme="majorHAnsi" w:cstheme="majorBidi"/>
+      <w:color w:val="2F5496" w:themeColor="accent1" w:themeShade="BF"/>
+      <w:sz w:val="32"/>
+      <w:szCs w:val="32"/>
+    </w:rPr>
+  </w:style>
   <w:style w:type="character" w:default="1" w:styleId="Carpredefinitoparagrafo">
     <w:name w:val="Default Paragraph Font"/>
     <w:uiPriority w:val="1"/>
@@ -1296,6 +1355,57 @@
     <w:link w:val="Pidipagina"/>
     <w:uiPriority w:val="99"/>
     <w:rsid w:val="00157DEB"/>
+  </w:style>
+  <w:style w:type="character" w:styleId="Collegamentoipertestuale">
+    <w:name w:val="Hyperlink"/>
+    <w:basedOn w:val="Carpredefinitoparagrafo"/>
+    <w:uiPriority w:val="99"/>
+    <w:unhideWhenUsed/>
+    <w:rsid w:val="00743243"/>
+    <w:rPr>
+      <w:color w:val="0563C1" w:themeColor="hyperlink"/>
+      <w:u w:val="single"/>
+    </w:rPr>
+  </w:style>
+  <w:style w:type="character" w:styleId="Menzionenonrisolta">
+    <w:name w:val="Unresolved Mention"/>
+    <w:basedOn w:val="Carpredefinitoparagrafo"/>
+    <w:uiPriority w:val="99"/>
+    <w:semiHidden/>
+    <w:unhideWhenUsed/>
+    <w:rsid w:val="00743243"/>
+    <w:rPr>
+      <w:color w:val="605E5C"/>
+      <w:shd w:val="clear" w:color="auto" w:fill="E1DFDD"/>
+    </w:rPr>
+  </w:style>
+  <w:style w:type="character" w:customStyle="1" w:styleId="Titolo1Carattere">
+    <w:name w:val="Titolo 1 Carattere"/>
+    <w:basedOn w:val="Carpredefinitoparagrafo"/>
+    <w:link w:val="Titolo1"/>
+    <w:uiPriority w:val="9"/>
+    <w:rsid w:val="006A791C"/>
+    <w:rPr>
+      <w:rFonts w:asciiTheme="majorHAnsi" w:eastAsiaTheme="majorEastAsia" w:hAnsiTheme="majorHAnsi" w:cstheme="majorBidi"/>
+      <w:color w:val="2F5496" w:themeColor="accent1" w:themeShade="BF"/>
+      <w:sz w:val="32"/>
+      <w:szCs w:val="32"/>
+    </w:rPr>
+  </w:style>
+  <w:style w:type="paragraph" w:styleId="Titolosommario">
+    <w:name w:val="TOC Heading"/>
+    <w:basedOn w:val="Titolo1"/>
+    <w:next w:val="Normale"/>
+    <w:uiPriority w:val="39"/>
+    <w:unhideWhenUsed/>
+    <w:qFormat/>
+    <w:rsid w:val="006A791C"/>
+    <w:pPr>
+      <w:outlineLvl w:val="9"/>
+    </w:pPr>
+    <w:rPr>
+      <w:lang w:eastAsia="it-CH"/>
+    </w:rPr>
   </w:style>
 </w:styles>
 </file>

</xml_diff>

<commit_message>
aggiornato guida e doc
</commit_message>
<xml_diff>
--- a/Documenti/PasswordSecurityChecker_Guida.docx
+++ b/Documenti/PasswordSecurityChecker_Guida.docx
@@ -1207,7 +1207,6 @@
         <w:t xml:space="preserve"> &lt;</w:t>
       </w:r>
       <w:proofErr w:type="spellStart"/>
-      <w:proofErr w:type="gramStart"/>
       <w:r>
         <w:rPr>
           <w:rFonts w:ascii="Consolas" w:hAnsi="Consolas" w:cs="Calibri Light"/>
@@ -1218,7 +1217,6 @@
         <w:t>gg.mm.aaaa</w:t>
       </w:r>
       <w:proofErr w:type="spellEnd"/>
-      <w:proofErr w:type="gramEnd"/>
       <w:r>
         <w:rPr>
           <w:rFonts w:ascii="Consolas" w:hAnsi="Consolas" w:cs="Calibri Light"/>
@@ -1473,6 +1471,9 @@
         <w:t>“nome cognome”</w:t>
       </w:r>
       <w:r>
+        <w:t xml:space="preserve"> (secondo nome o secondo cognome possono essere aggiunti, separare con uno spazio)</w:t>
+      </w:r>
+      <w:r>
         <w:t>;</w:t>
       </w:r>
     </w:p>
@@ -1494,12 +1495,10 @@
         <w:t xml:space="preserve"> “</w:t>
       </w:r>
       <w:proofErr w:type="spellStart"/>
-      <w:proofErr w:type="gramStart"/>
       <w:r>
         <w:t>gg.mm.aaaa</w:t>
       </w:r>
       <w:proofErr w:type="spellEnd"/>
-      <w:proofErr w:type="gramEnd"/>
       <w:r>
         <w:t>” ad esempio “</w:t>
       </w:r>
@@ -2184,6 +2183,7 @@
     <w:lsdException w:name="HTML Sample" w:semiHidden="1" w:unhideWhenUsed="1"/>
     <w:lsdException w:name="HTML Typewriter" w:semiHidden="1" w:unhideWhenUsed="1"/>
     <w:lsdException w:name="HTML Variable" w:semiHidden="1" w:unhideWhenUsed="1"/>
+    <w:lsdException w:name="Normal Table" w:semiHidden="1" w:unhideWhenUsed="1"/>
     <w:lsdException w:name="annotation subject" w:semiHidden="1" w:unhideWhenUsed="1"/>
     <w:lsdException w:name="No List" w:semiHidden="1" w:unhideWhenUsed="1"/>
     <w:lsdException w:name="Outline List 1" w:semiHidden="1" w:unhideWhenUsed="1"/>
@@ -2230,8 +2230,10 @@
     <w:lsdException w:name="Table Subtle 2" w:semiHidden="1" w:unhideWhenUsed="1"/>
     <w:lsdException w:name="Table Web 1" w:semiHidden="1" w:unhideWhenUsed="1"/>
     <w:lsdException w:name="Table Web 2" w:semiHidden="1" w:unhideWhenUsed="1"/>
+    <w:lsdException w:name="Table Web 3" w:semiHidden="1" w:unhideWhenUsed="1"/>
     <w:lsdException w:name="Balloon Text" w:semiHidden="1" w:unhideWhenUsed="1"/>
     <w:lsdException w:name="Table Grid" w:uiPriority="39"/>
+    <w:lsdException w:name="Table Theme" w:semiHidden="1" w:unhideWhenUsed="1"/>
     <w:lsdException w:name="Placeholder Text" w:semiHidden="1"/>
     <w:lsdException w:name="No Spacing" w:uiPriority="1" w:qFormat="1"/>
     <w:lsdException w:name="Light Shading" w:uiPriority="60"/>

</xml_diff>